<commit_message>
Added some additional remarks to literature study and first try with ResNet
</commit_message>
<xml_diff>
--- a/8p361-project-imaging-master/Main project/Oriëntation/main_project_litreview_myrtheboone.docx
+++ b/8p361-project-imaging-master/Main project/Oriëntation/main_project_litreview_myrtheboone.docx
@@ -1123,6 +1123,24 @@
         <w:rPr>
           <w:lang w:val="en-US"/>
         </w:rPr>
+        <w:t>Squeeze and excitation block? Mentioned by other researchers using ResNet for image recognition (related to cancer)</w:t>
+      </w:r>
+    </w:p>
+    <w:p>
+      <w:pPr>
+        <w:pStyle w:val="ListParagraph"/>
+        <w:numPr>
+          <w:ilvl w:val="0"/>
+          <w:numId w:val="3"/>
+        </w:numPr>
+        <w:rPr>
+          <w:lang w:val="en-US"/>
+        </w:rPr>
+      </w:pPr>
+      <w:r>
+        <w:rPr>
+          <w:lang w:val="en-US"/>
+        </w:rPr>
         <w:t xml:space="preserve">Series of architectures based on ResNet (not necessarily other versions but inspiration from ResNet) : </w:t>
       </w:r>
     </w:p>
@@ -1795,6 +1813,53 @@
       <w:pPr>
         <w:pStyle w:val="ListParagraph"/>
         <w:numPr>
+          <w:ilvl w:val="2"/>
+          <w:numId w:val="1"/>
+        </w:numPr>
+        <w:rPr>
+          <w:rFonts w:cstheme="minorHAnsi"/>
+          <w:lang w:val="en-US"/>
+        </w:rPr>
+      </w:pPr>
+      <w:r>
+        <w:rPr>
+          <w:rFonts w:cstheme="minorHAnsi"/>
+          <w:color w:val="333333"/>
+          <w:shd w:val="clear" w:color="auto" w:fill="FFFFFF"/>
+        </w:rPr>
+        <w:t xml:space="preserve">Data augmentation is another way of </w:t>
+      </w:r>
+      <w:r>
+        <w:rPr>
+          <w:rFonts w:cstheme="minorHAnsi"/>
+          <w:color w:val="333333"/>
+          <w:shd w:val="clear" w:color="auto" w:fill="FFFFFF"/>
+          <w:lang w:val="en-GB"/>
+        </w:rPr>
+        <w:t xml:space="preserve">regularization </w:t>
+      </w:r>
+      <w:r>
+        <w:rPr>
+          <w:rFonts w:cstheme="minorHAnsi"/>
+          <w:color w:val="333333"/>
+          <w:shd w:val="clear" w:color="auto" w:fill="FFFFFF"/>
+        </w:rPr>
+        <w:t>which is used to reduce overfitting of models by an increase in the amount of training data using the present original information only.</w:t>
+      </w:r>
+      <w:r>
+        <w:rPr>
+          <w:rFonts w:cstheme="minorHAnsi"/>
+          <w:color w:val="333333"/>
+          <w:shd w:val="clear" w:color="auto" w:fill="FFFFFF"/>
+          <w:lang w:val="en-GB"/>
+        </w:rPr>
+        <w:t xml:space="preserve"> (transformation, TensorLayer) [R] </w:t>
+      </w:r>
+    </w:p>
+    <w:p>
+      <w:pPr>
+        <w:pStyle w:val="ListParagraph"/>
+        <w:numPr>
           <w:ilvl w:val="1"/>
           <w:numId w:val="1"/>
         </w:numPr>
@@ -2000,6 +2065,120 @@
       <w:pPr>
         <w:rPr>
           <w:rFonts w:cstheme="minorHAnsi"/>
+          <w:i/>
+          <w:iCs/>
+          <w:lang w:val="en-US"/>
+        </w:rPr>
+      </w:pPr>
+      <w:r>
+        <w:rPr>
+          <w:rFonts w:cstheme="minorHAnsi"/>
+          <w:i/>
+          <w:iCs/>
+          <w:lang w:val="en-US"/>
+        </w:rPr>
+        <w:t>Things to think about</w:t>
+      </w:r>
+    </w:p>
+    <w:p>
+      <w:pPr>
+        <w:pStyle w:val="ListParagraph"/>
+        <w:numPr>
+          <w:ilvl w:val="0"/>
+          <w:numId w:val="1"/>
+        </w:numPr>
+        <w:rPr>
+          <w:rFonts w:cstheme="minorHAnsi"/>
+          <w:lang w:val="en-US"/>
+        </w:rPr>
+      </w:pPr>
+      <w:r>
+        <w:rPr>
+          <w:rFonts w:cstheme="minorHAnsi"/>
+          <w:lang w:val="en-US"/>
+        </w:rPr>
+        <w:t>Which optimizer do we want to use?</w:t>
+      </w:r>
+    </w:p>
+    <w:p>
+      <w:pPr>
+        <w:pStyle w:val="ListParagraph"/>
+        <w:numPr>
+          <w:ilvl w:val="0"/>
+          <w:numId w:val="1"/>
+        </w:numPr>
+        <w:rPr>
+          <w:rFonts w:cstheme="minorHAnsi"/>
+          <w:lang w:val="en-US"/>
+        </w:rPr>
+      </w:pPr>
+      <w:r>
+        <w:rPr>
+          <w:rFonts w:cstheme="minorHAnsi"/>
+          <w:lang w:val="en-US"/>
+        </w:rPr>
+        <w:t xml:space="preserve">We can also use an existing architecture ‘module’ so not the whole neural network but use parts of it and then add our own (activation) layers. </w:t>
+      </w:r>
+    </w:p>
+    <w:p>
+      <w:pPr>
+        <w:pStyle w:val="ListParagraph"/>
+        <w:numPr>
+          <w:ilvl w:val="0"/>
+          <w:numId w:val="1"/>
+        </w:numPr>
+        <w:rPr>
+          <w:rFonts w:cstheme="minorHAnsi"/>
+          <w:color w:val="000000" w:themeColor="text1"/>
+          <w:lang w:val="en-US"/>
+        </w:rPr>
+      </w:pPr>
+      <w:r>
+        <w:rPr>
+          <w:rFonts w:cstheme="minorHAnsi"/>
+          <w:lang w:val="en-US"/>
+        </w:rPr>
+        <w:t xml:space="preserve">Preprocessing of the images? (smoothing, data </w:t>
+      </w:r>
+      <w:r>
+        <w:rPr>
+          <w:rFonts w:cstheme="minorHAnsi"/>
+          <w:color w:val="000000" w:themeColor="text1"/>
+          <w:lang w:val="en-US"/>
+        </w:rPr>
+        <w:t xml:space="preserve">augmentation, </w:t>
+      </w:r>
+      <w:r>
+        <w:rPr>
+          <w:rFonts w:cstheme="minorHAnsi"/>
+          <w:color w:val="000000" w:themeColor="text1"/>
+          <w:shd w:val="clear" w:color="auto" w:fill="FFFFFF"/>
+        </w:rPr>
+        <w:t>zero-centering and normalization of intensity for smooth variation of the intensity over the tissues </w:t>
+      </w:r>
+      <w:r>
+        <w:rPr>
+          <w:rFonts w:cstheme="minorHAnsi"/>
+          <w:color w:val="000000" w:themeColor="text1"/>
+          <w:shd w:val="clear" w:color="auto" w:fill="FFFFFF"/>
+          <w:lang w:val="en-GB"/>
+        </w:rPr>
+        <w:t>)</w:t>
+      </w:r>
+      <w:r>
+        <w:rPr>
+          <w:rFonts w:cstheme="minorHAnsi"/>
+          <w:color w:val="000000" w:themeColor="text1"/>
+          <w:shd w:val="clear" w:color="auto" w:fill="FFFFFF"/>
+          <w:lang w:val="en-GB"/>
+        </w:rPr>
+        <w:t xml:space="preserve"> [R]</w:t>
+      </w:r>
+    </w:p>
+    <w:p>
+      <w:pPr>
+        <w:rPr>
+          <w:rFonts w:cstheme="minorHAnsi"/>
           <w:lang w:val="en-US"/>
         </w:rPr>
       </w:pPr>
@@ -2048,7 +2227,21 @@
             <w:rStyle w:val="Hyperlink"/>
             <w:lang w:val="en-US"/>
           </w:rPr>
-          <w:t>https://www.cv-foundation.org/openaccess/content_cvpr_2016/papers/Hou_Patch-Based_Convolutional_Neural_CVPR_2016_paper.pdf</w:t>
+          <w:t>https://www.cv-foundation.org/openaccess/content_cvpr_2016/papers/Hou</w:t>
+        </w:r>
+        <w:r>
+          <w:rPr>
+            <w:rStyle w:val="Hyperlink"/>
+            <w:lang w:val="en-US"/>
+          </w:rPr>
+          <w:t>_</w:t>
+        </w:r>
+        <w:r>
+          <w:rPr>
+            <w:rStyle w:val="Hyperlink"/>
+            <w:lang w:val="en-US"/>
+          </w:rPr>
+          <w:t>Patch-Based_Convolutional_Neural_CVPR_2016_paper.pdf</w:t>
         </w:r>
       </w:hyperlink>
       <w:r>
@@ -2068,6 +2261,7 @@
         <w:rPr>
           <w:lang w:val="en-US"/>
         </w:rPr>
+        <w:lastRenderedPageBreak/>
         <w:t xml:space="preserve">[2] </w:t>
       </w:r>
       <w:hyperlink r:id="rId16" w:history="1">
@@ -2123,153 +2317,888 @@
     <w:p>
       <w:pPr>
         <w:rPr>
-          <w:lang w:val="en-US"/>
-        </w:rPr>
-      </w:pPr>
-      <w:r>
-        <w:rPr>
-          <w:lang w:val="en-US"/>
-        </w:rPr>
-        <w:br w:type="page"/>
-      </w:r>
-    </w:p>
-    <w:p>
-      <w:pPr>
-        <w:rPr>
-          <w:b/>
-          <w:bCs/>
-          <w:lang w:val="en-US"/>
-        </w:rPr>
-      </w:pPr>
-      <w:r>
-        <w:rPr>
-          <w:b/>
-          <w:bCs/>
-          <w:lang w:val="en-US"/>
-        </w:rPr>
-        <w:lastRenderedPageBreak/>
-        <w:t>Zelfstudie Lieke – Main project – 10-03-22</w:t>
-      </w:r>
-    </w:p>
-    <w:p>
-      <w:pPr>
-        <w:rPr>
-          <w:lang w:val="en-US"/>
-        </w:rPr>
-      </w:pPr>
-      <w:r>
-        <w:rPr>
-          <w:lang w:val="en-US"/>
-        </w:rPr>
-        <w:t>I thought it would be helpful to elaborate Myrthe’s SSA by looking into similar project (histological classification) and which neural networks are used as a basis there. I found the following articles:</w:t>
-      </w:r>
-    </w:p>
-    <w:p>
-      <w:pPr>
-        <w:rPr>
-          <w:b/>
-          <w:bCs/>
-          <w:lang w:val="en-US"/>
-        </w:rPr>
-      </w:pPr>
-      <w:r>
-        <w:rPr>
-          <w:b/>
-          <w:bCs/>
-          <w:lang w:val="en-US"/>
-        </w:rPr>
-        <w:t>Cancer histology detection with Resnet:</w:t>
-      </w:r>
-    </w:p>
-    <w:p>
-      <w:pPr>
-        <w:rPr>
-          <w:lang w:val="en-US"/>
-        </w:rPr>
-      </w:pPr>
+          <w:lang w:val="nl-NL"/>
+        </w:rPr>
+      </w:pPr>
+      <w:r>
+        <w:rPr>
+          <w:lang w:val="nl-NL"/>
+        </w:rPr>
+        <w:t xml:space="preserve">[B] </w:t>
+      </w:r>
       <w:hyperlink r:id="rId18" w:history="1">
+        <w:r>
+          <w:rPr>
+            <w:rStyle w:val="Hyperlink"/>
+            <w:lang w:val="nl-NL"/>
+          </w:rPr>
+          <w:t>https://arxiv.org/abs/1703.02442</w:t>
+        </w:r>
+      </w:hyperlink>
+      <w:r>
+        <w:rPr>
+          <w:lang w:val="nl-NL"/>
+        </w:rPr>
+        <w:t xml:space="preserve"> </w:t>
+      </w:r>
+    </w:p>
+    <w:p>
+      <w:pPr>
+        <w:rPr>
+          <w:lang w:val="nl-NL"/>
+        </w:rPr>
+      </w:pPr>
+    </w:p>
+    <w:p>
+      <w:pPr>
+        <w:rPr>
+          <w:i/>
+          <w:iCs/>
+          <w:lang w:val="en-GB"/>
+        </w:rPr>
+      </w:pPr>
+      <w:r>
+        <w:rPr>
+          <w:i/>
+          <w:iCs/>
+          <w:lang w:val="en-GB"/>
+        </w:rPr>
+        <w:t>(</w:t>
+      </w:r>
+      <w:r>
+        <w:rPr>
+          <w:b/>
+          <w:bCs/>
+          <w:i/>
+          <w:iCs/>
+          <w:lang w:val="en-GB"/>
+        </w:rPr>
+        <w:t>Newly added 10-03-2022 by Myrthe</w:t>
+      </w:r>
+      <w:r>
+        <w:rPr>
+          <w:i/>
+          <w:iCs/>
+          <w:lang w:val="en-GB"/>
+        </w:rPr>
+        <w:t>)</w:t>
+      </w:r>
+    </w:p>
+    <w:p>
+      <w:pPr>
+        <w:rPr>
+          <w:lang w:val="en-GB"/>
+        </w:rPr>
+      </w:pPr>
+      <w:r>
+        <w:rPr>
+          <w:i/>
+          <w:iCs/>
+        </w:rPr>
+        <w:t>We also found that several approaches yielded no benefits: (1) a multi-scale approach that mimics the human cognition of a pathologist’s examination of biological tissue, (2</w:t>
+      </w:r>
+      <w:r>
+        <w:rPr>
+          <w:b/>
+          <w:bCs/>
+          <w:i/>
+          <w:iCs/>
+        </w:rPr>
+        <w:t>) pretraining the model on ImageNet image recognition</w:t>
+      </w:r>
+      <w:r>
+        <w:rPr>
+          <w:i/>
+          <w:iCs/>
+        </w:rPr>
+        <w:t>, and (3) color normalization</w:t>
+      </w:r>
+      <w:r>
+        <w:t>.</w:t>
+      </w:r>
+      <w:r>
+        <w:rPr>
+          <w:lang w:val="en-GB"/>
+        </w:rPr>
+        <w:t xml:space="preserve"> [B] </w:t>
+      </w:r>
+    </w:p>
+    <w:p>
+      <w:pPr>
+        <w:rPr>
+          <w:lang w:val="en-GB"/>
+        </w:rPr>
+      </w:pPr>
+      <w:r>
+        <w:rPr>
+          <w:i/>
+          <w:iCs/>
+        </w:rPr>
+        <w:t xml:space="preserve">The Camelyon16 challenge winner [1] achieved a sensitivity of 75% at 8 FP per slide and a slide-level classification AUC of 92.5% [23]. </w:t>
+      </w:r>
+      <w:r>
+        <w:rPr>
+          <w:b/>
+          <w:bCs/>
+          <w:i/>
+          <w:iCs/>
+        </w:rPr>
+        <w:t>The authors trained a Inception (V1, GoogLeNet)</w:t>
+      </w:r>
+      <w:r>
+        <w:rPr>
+          <w:i/>
+          <w:iCs/>
+        </w:rPr>
+        <w:t xml:space="preserve"> [20] model on a pre-sampled set of image patches, and trained a random forest classifier on 28 hand-engineered features to predict the slide label.</w:t>
+      </w:r>
+      <w:r>
+        <w:rPr>
+          <w:lang w:val="en-GB"/>
+        </w:rPr>
+        <w:t xml:space="preserve"> [B]</w:t>
+      </w:r>
+    </w:p>
+    <w:p>
+      <w:pPr>
+        <w:rPr>
+          <w:b/>
+          <w:bCs/>
+          <w:lang w:val="en-US"/>
+        </w:rPr>
+      </w:pPr>
+      <w:r>
+        <w:rPr>
+          <w:b/>
+          <w:bCs/>
+          <w:lang w:val="en-US"/>
+        </w:rPr>
+        <w:t>Research questions proposal</w:t>
+      </w:r>
+      <w:r>
+        <w:rPr>
+          <w:b/>
+          <w:bCs/>
+          <w:lang w:val="en-US"/>
+        </w:rPr>
+        <w:t xml:space="preserve"> (Myrthe)</w:t>
+      </w:r>
+    </w:p>
+    <w:p>
+      <w:pPr>
+        <w:rPr>
+          <w:lang w:val="en-US"/>
+        </w:rPr>
+      </w:pPr>
+      <w:r>
+        <w:rPr>
+          <w:lang w:val="en-US"/>
+        </w:rPr>
+        <w:t>With what accuracy can a convolutional neural network predict the presence of metastases in lymph nodes histological image patches</w:t>
+      </w:r>
+      <w:r>
+        <w:rPr>
+          <w:lang w:val="en-US"/>
+        </w:rPr>
+        <w:t>?</w:t>
+      </w:r>
+    </w:p>
+    <w:p>
+      <w:pPr>
+        <w:pStyle w:val="ListParagraph"/>
+        <w:numPr>
+          <w:ilvl w:val="0"/>
+          <w:numId w:val="1"/>
+        </w:numPr>
+        <w:rPr>
+          <w:lang w:val="en-US"/>
+        </w:rPr>
+      </w:pPr>
+      <w:r>
+        <w:rPr>
+          <w:lang w:val="en-US"/>
+        </w:rPr>
+        <w:t>Compare to with what accuracy a doctor it does</w:t>
+      </w:r>
+      <w:r>
+        <w:rPr>
+          <w:lang w:val="en-US"/>
+        </w:rPr>
+        <w:t xml:space="preserve"> “</w:t>
+      </w:r>
+      <w:r>
+        <w:rPr>
+          <w:rFonts w:ascii="Helvetica" w:hAnsi="Helvetica" w:cs="Helvetica"/>
+          <w:color w:val="000000"/>
+          <w:sz w:val="20"/>
+          <w:szCs w:val="20"/>
+          <w:shd w:val="clear" w:color="auto" w:fill="FFFFFF"/>
+        </w:rPr>
+        <w:t>For comparison, a human pathologist attempting exhaustive search achieved 73.2% sensitivity</w:t>
+      </w:r>
+      <w:r>
+        <w:rPr>
+          <w:rFonts w:ascii="Helvetica" w:hAnsi="Helvetica" w:cs="Helvetica"/>
+          <w:color w:val="000000"/>
+          <w:sz w:val="20"/>
+          <w:szCs w:val="20"/>
+          <w:shd w:val="clear" w:color="auto" w:fill="FFFFFF"/>
+          <w:lang w:val="en-GB"/>
+        </w:rPr>
+        <w:t xml:space="preserve">”[B] </w:t>
+      </w:r>
+    </w:p>
+    <w:p>
+      <w:pPr>
+        <w:tabs>
+          <w:tab w:val="center" w:pos="4513"/>
+        </w:tabs>
+        <w:rPr>
+          <w:lang w:val="en-US"/>
+        </w:rPr>
+      </w:pPr>
+      <w:r>
+        <w:rPr>
+          <w:lang w:val="en-US"/>
+        </w:rPr>
+        <w:t>Compare two neural networks for instance</w:t>
+      </w:r>
+      <w:r>
+        <w:rPr>
+          <w:lang w:val="en-US"/>
+        </w:rPr>
+        <w:t xml:space="preserve"> ResNet and EfficientNet or Inception</w:t>
+      </w:r>
+      <w:r>
+        <w:rPr>
+          <w:lang w:val="en-US"/>
+        </w:rPr>
+        <w:sym w:font="Wingdings" w:char="F0E0"/>
+      </w:r>
+      <w:r>
+        <w:rPr>
+          <w:lang w:val="en-US"/>
+        </w:rPr>
+        <w:t xml:space="preserve"> compute accuracy and compare again with doctor as well.</w:t>
+      </w:r>
+      <w:r>
+        <w:rPr>
+          <w:lang w:val="en-US"/>
+        </w:rPr>
+        <w:tab/>
+      </w:r>
+    </w:p>
+    <w:p>
+      <w:pPr>
+        <w:tabs>
+          <w:tab w:val="center" w:pos="4513"/>
+        </w:tabs>
+        <w:rPr>
+          <w:lang w:val="en-US"/>
+        </w:rPr>
+      </w:pPr>
+      <w:r>
+        <w:rPr>
+          <w:lang w:val="en-US"/>
+        </w:rPr>
+        <w:t>Inception was used a lot in literature also especially for this challenge (the winner of this challenge used the Inception neural network).</w:t>
+      </w:r>
+    </w:p>
+    <w:p>
+      <w:pPr>
+        <w:tabs>
+          <w:tab w:val="center" w:pos="4513"/>
+        </w:tabs>
+        <w:rPr>
+          <w:lang w:val="en-US"/>
+        </w:rPr>
+      </w:pPr>
+      <w:hyperlink r:id="rId19" w:history="1">
         <w:r>
           <w:rPr>
             <w:rStyle w:val="Hyperlink"/>
             <w:lang w:val="en-US"/>
           </w:rPr>
-          <w:t>https://journals.plos.org/plosone/article?id=10.</w:t>
+          <w:t>file:///C:/Users/20192024/Downloads/thesis_michel_kok_s4470613.pdf</w:t>
+        </w:r>
+      </w:hyperlink>
+      <w:r>
+        <w:rPr>
+          <w:lang w:val="en-US"/>
+        </w:rPr>
+        <w:t xml:space="preserve"> (for more scientific references)</w:t>
+      </w:r>
+    </w:p>
+    <w:p>
+      <w:pPr>
+        <w:rPr>
+          <w:lang w:val="en-US"/>
+        </w:rPr>
+      </w:pPr>
+    </w:p>
+    <w:p>
+      <w:pPr>
+        <w:rPr>
+          <w:b/>
+          <w:bCs/>
+          <w:lang w:val="en-US"/>
+        </w:rPr>
+      </w:pPr>
+      <w:r>
+        <w:rPr>
+          <w:b/>
+          <w:bCs/>
+          <w:lang w:val="en-US"/>
+        </w:rPr>
+        <w:t>Introduction – why computer aided d</w:t>
+      </w:r>
+      <w:r>
+        <w:rPr>
+          <w:b/>
+          <w:bCs/>
+          <w:lang w:val="en-US"/>
+        </w:rPr>
+        <w:t>iagnosis / deep learning for image recognition?</w:t>
+      </w:r>
+    </w:p>
+    <w:p>
+      <w:pPr>
+        <w:pStyle w:val="ListParagraph"/>
+        <w:numPr>
+          <w:ilvl w:val="0"/>
+          <w:numId w:val="1"/>
+        </w:numPr>
+        <w:rPr>
+          <w:lang w:val="en-US"/>
+        </w:rPr>
+      </w:pPr>
+      <w:r>
+        <w:rPr>
+          <w:lang w:val="en-US"/>
+        </w:rPr>
+        <w:t>Less error-prone</w:t>
+      </w:r>
+    </w:p>
+    <w:p>
+      <w:pPr>
+        <w:pStyle w:val="ListParagraph"/>
+        <w:numPr>
+          <w:ilvl w:val="0"/>
+          <w:numId w:val="1"/>
+        </w:numPr>
+        <w:rPr>
+          <w:rFonts w:cstheme="minorHAnsi"/>
+          <w:color w:val="000000" w:themeColor="text1"/>
+          <w:lang w:val="en-US"/>
+        </w:rPr>
+      </w:pPr>
+      <w:r>
+        <w:rPr>
+          <w:rFonts w:cstheme="minorHAnsi"/>
+          <w:color w:val="000000" w:themeColor="text1"/>
+          <w:lang w:val="en-US"/>
+        </w:rPr>
+        <w:t>Less time consuming and tedious than when pathologists have to do it manually</w:t>
+      </w:r>
+    </w:p>
+    <w:p>
+      <w:pPr>
+        <w:pStyle w:val="ListParagraph"/>
+        <w:numPr>
+          <w:ilvl w:val="0"/>
+          <w:numId w:val="1"/>
+        </w:numPr>
+        <w:rPr>
+          <w:rFonts w:cstheme="minorHAnsi"/>
+          <w:color w:val="000000" w:themeColor="text1"/>
+          <w:lang w:val="en-US"/>
+        </w:rPr>
+      </w:pPr>
+      <w:r>
+        <w:rPr>
+          <w:rFonts w:cstheme="minorHAnsi"/>
+          <w:color w:val="000000" w:themeColor="text1"/>
+          <w:shd w:val="clear" w:color="auto" w:fill="FFFFFF"/>
+          <w:lang w:val="en-GB"/>
+        </w:rPr>
+        <w:t>E</w:t>
+      </w:r>
+      <w:r>
+        <w:rPr>
+          <w:rFonts w:cstheme="minorHAnsi"/>
+          <w:color w:val="000000" w:themeColor="text1"/>
+          <w:shd w:val="clear" w:color="auto" w:fill="FFFFFF"/>
+        </w:rPr>
+        <w:t>xperts sometimes disagree with their decisions</w:t>
+      </w:r>
+      <w:r>
+        <w:rPr>
+          <w:rFonts w:cstheme="minorHAnsi"/>
+          <w:color w:val="000000" w:themeColor="text1"/>
+          <w:shd w:val="clear" w:color="auto" w:fill="FFFFFF"/>
+          <w:lang w:val="en-GB"/>
+        </w:rPr>
+        <w:t xml:space="preserve"> [Q]</w:t>
+      </w:r>
+    </w:p>
+    <w:p>
+      <w:pPr>
+        <w:pStyle w:val="ListParagraph"/>
+        <w:numPr>
+          <w:ilvl w:val="0"/>
+          <w:numId w:val="1"/>
+        </w:numPr>
+        <w:rPr>
+          <w:rFonts w:cstheme="minorHAnsi"/>
+          <w:color w:val="000000" w:themeColor="text1"/>
+          <w:lang w:val="en-US"/>
+        </w:rPr>
+      </w:pPr>
+      <w:r>
+        <w:rPr>
+          <w:rFonts w:cstheme="minorHAnsi"/>
+          <w:color w:val="000000" w:themeColor="text1"/>
+          <w:shd w:val="clear" w:color="auto" w:fill="FFFFFF"/>
+          <w:lang w:val="en-GB"/>
+        </w:rPr>
+        <w:t>Inter and intra user variability</w:t>
+      </w:r>
+    </w:p>
+    <w:p>
+      <w:pPr>
+        <w:pStyle w:val="ListParagraph"/>
+        <w:numPr>
+          <w:ilvl w:val="0"/>
+          <w:numId w:val="1"/>
+        </w:numPr>
+        <w:rPr>
+          <w:rFonts w:cstheme="minorHAnsi"/>
+          <w:color w:val="000000" w:themeColor="text1"/>
+          <w:lang w:val="en-US"/>
+        </w:rPr>
+      </w:pPr>
+      <w:r>
+        <w:rPr>
+          <w:rFonts w:cstheme="minorHAnsi"/>
+          <w:color w:val="000000" w:themeColor="text1"/>
+          <w:shd w:val="clear" w:color="auto" w:fill="FFFFFF"/>
+          <w:lang w:val="en-GB"/>
+        </w:rPr>
+        <w:t xml:space="preserve">Convolutional neural networks and histological image patches work together since CNNs are able to extract features from the images without the amount of weights increasing exponentially (computationally less expensive than only fully connected layers) and image patches need less storage on processor units etc. </w:t>
+      </w:r>
+    </w:p>
+    <w:p>
+      <w:pPr>
+        <w:pStyle w:val="ListParagraph"/>
+        <w:numPr>
+          <w:ilvl w:val="0"/>
+          <w:numId w:val="1"/>
+        </w:numPr>
+        <w:rPr>
+          <w:rFonts w:cstheme="minorHAnsi"/>
+          <w:color w:val="000000" w:themeColor="text1"/>
+          <w:lang w:val="en-US"/>
+        </w:rPr>
+      </w:pPr>
+      <w:r>
+        <w:rPr>
+          <w:rFonts w:cstheme="minorHAnsi"/>
+          <w:color w:val="000000" w:themeColor="text1"/>
+          <w:shd w:val="clear" w:color="auto" w:fill="FFFFFF"/>
+          <w:lang w:val="en-GB"/>
+        </w:rPr>
+        <w:t xml:space="preserve">(Downside of image patches </w:t>
+      </w:r>
+      <w:r>
+        <w:rPr>
+          <w:rFonts w:cstheme="minorHAnsi"/>
+          <w:color w:val="000000" w:themeColor="text1"/>
+          <w:shd w:val="clear" w:color="auto" w:fill="FFFFFF"/>
+          <w:lang w:val="en-GB"/>
+        </w:rPr>
+        <w:sym w:font="Wingdings" w:char="F0E0"/>
+      </w:r>
+      <w:r>
+        <w:rPr>
+          <w:rFonts w:cstheme="minorHAnsi"/>
+          <w:color w:val="000000" w:themeColor="text1"/>
+          <w:shd w:val="clear" w:color="auto" w:fill="FFFFFF"/>
+          <w:lang w:val="en-GB"/>
+        </w:rPr>
+        <w:t xml:space="preserve"> peripherals not taken into account [1])</w:t>
+      </w:r>
+    </w:p>
+    <w:p>
+      <w:pPr>
+        <w:pStyle w:val="ListParagraph"/>
+        <w:numPr>
+          <w:ilvl w:val="0"/>
+          <w:numId w:val="1"/>
+        </w:numPr>
+        <w:rPr>
+          <w:rFonts w:cstheme="minorHAnsi"/>
+          <w:color w:val="000000" w:themeColor="text1"/>
+          <w:lang w:val="en-US"/>
+        </w:rPr>
+      </w:pPr>
+      <w:r>
+        <w:rPr>
+          <w:rFonts w:cstheme="minorHAnsi"/>
+          <w:color w:val="000000" w:themeColor="text1"/>
+          <w:shd w:val="clear" w:color="auto" w:fill="FFFFFF"/>
+          <w:lang w:val="en-GB"/>
+        </w:rPr>
+        <w:t>Early diagnosis and recognition of metastasis in sentinel lymph nodes of breast cancer patients increases chances of survival</w:t>
+      </w:r>
+      <w:r>
+        <w:rPr>
+          <w:rFonts w:cstheme="minorHAnsi"/>
+          <w:color w:val="000000" w:themeColor="text1"/>
+          <w:shd w:val="clear" w:color="auto" w:fill="FFFFFF"/>
+          <w:lang w:val="en-GB"/>
+        </w:rPr>
+        <w:t xml:space="preserve"> [Q]</w:t>
+      </w:r>
+    </w:p>
+    <w:p>
+      <w:pPr>
+        <w:pStyle w:val="ListParagraph"/>
+        <w:numPr>
+          <w:ilvl w:val="0"/>
+          <w:numId w:val="1"/>
+        </w:numPr>
+        <w:rPr>
+          <w:rFonts w:cstheme="minorHAnsi"/>
+          <w:color w:val="000000" w:themeColor="text1"/>
+          <w:lang w:val="en-US"/>
+        </w:rPr>
+      </w:pPr>
+      <w:r>
+        <w:rPr>
+          <w:rFonts w:cstheme="minorHAnsi"/>
+          <w:color w:val="000000" w:themeColor="text1"/>
+          <w:shd w:val="clear" w:color="auto" w:fill="FFFFFF"/>
+          <w:lang w:val="en-GB"/>
+        </w:rPr>
+        <w:t>Current diagnostic methods not good / accurate enough?</w:t>
+      </w:r>
+    </w:p>
+    <w:p>
+      <w:pPr>
+        <w:pStyle w:val="ListParagraph"/>
+        <w:numPr>
+          <w:ilvl w:val="0"/>
+          <w:numId w:val="1"/>
+        </w:numPr>
+        <w:rPr>
+          <w:rFonts w:cstheme="minorHAnsi"/>
+          <w:color w:val="000000" w:themeColor="text1"/>
+          <w:lang w:val="en-US"/>
+        </w:rPr>
+      </w:pPr>
+      <w:r>
+        <w:rPr>
+          <w:rFonts w:cstheme="minorHAnsi"/>
+          <w:color w:val="000000" w:themeColor="text1"/>
+          <w:shd w:val="clear" w:color="auto" w:fill="FFFFFF"/>
+          <w:lang w:val="en-GB"/>
+        </w:rPr>
+        <w:lastRenderedPageBreak/>
+        <w:t xml:space="preserve">Beneficial for under developed countries with not enough physicians / specialists where they are needed [R] </w:t>
+      </w:r>
+    </w:p>
+    <w:p>
+      <w:pPr>
+        <w:rPr>
+          <w:rFonts w:ascii="Helvetica" w:hAnsi="Helvetica" w:cs="Helvetica"/>
+          <w:color w:val="202020"/>
+          <w:sz w:val="20"/>
+          <w:szCs w:val="20"/>
+          <w:shd w:val="clear" w:color="auto" w:fill="FFFFFF"/>
+          <w:lang w:val="en-GB"/>
+        </w:rPr>
+      </w:pPr>
+      <w:r>
+        <w:rPr>
+          <w:rFonts w:ascii="Helvetica" w:hAnsi="Helvetica" w:cs="Helvetica"/>
+          <w:color w:val="202020"/>
+          <w:sz w:val="20"/>
+          <w:szCs w:val="20"/>
+          <w:shd w:val="clear" w:color="auto" w:fill="FFFFFF"/>
+        </w:rPr>
+        <w:t>A biopsy [</w:t>
+      </w:r>
+      <w:hyperlink r:id="rId20" w:anchor="pone.0214587.ref008" w:history="1">
+        <w:r>
+          <w:rPr>
+            <w:rStyle w:val="Hyperlink"/>
+            <w:rFonts w:ascii="Helvetica" w:hAnsi="Helvetica" w:cs="Helvetica"/>
+            <w:color w:val="3E0577"/>
+            <w:sz w:val="20"/>
+            <w:szCs w:val="20"/>
+            <w:shd w:val="clear" w:color="auto" w:fill="FFFFFF"/>
+          </w:rPr>
+          <w:t>8</w:t>
+        </w:r>
+      </w:hyperlink>
+      <w:r>
+        <w:rPr>
+          <w:rFonts w:ascii="Helvetica" w:hAnsi="Helvetica" w:cs="Helvetica"/>
+          <w:color w:val="202020"/>
+          <w:sz w:val="20"/>
+          <w:szCs w:val="20"/>
+          <w:shd w:val="clear" w:color="auto" w:fill="FFFFFF"/>
+        </w:rPr>
+        <w:t>] is the only diagnostic procedure that can definitely determine if the suspicious area is cancerous. The pathologists diagnose by visual inspection of histological slides under the microscope, which is considered as confirmatory gold standard for diagnosis [</w:t>
+      </w:r>
+      <w:hyperlink r:id="rId21" w:anchor="pone.0214587.ref009" w:history="1">
+        <w:r>
+          <w:rPr>
+            <w:rStyle w:val="Hyperlink"/>
+            <w:rFonts w:ascii="Helvetica" w:hAnsi="Helvetica" w:cs="Helvetica"/>
+            <w:color w:val="3E0577"/>
+            <w:sz w:val="20"/>
+            <w:szCs w:val="20"/>
+            <w:shd w:val="clear" w:color="auto" w:fill="FFFFFF"/>
+          </w:rPr>
+          <w:t>9</w:t>
+        </w:r>
+      </w:hyperlink>
+      <w:r>
+        <w:rPr>
+          <w:rFonts w:ascii="Helvetica" w:hAnsi="Helvetica" w:cs="Helvetica"/>
+          <w:color w:val="202020"/>
+          <w:sz w:val="20"/>
+          <w:szCs w:val="20"/>
+          <w:shd w:val="clear" w:color="auto" w:fill="FFFFFF"/>
+        </w:rPr>
+        <w:t>]</w:t>
+      </w:r>
+      <w:r>
+        <w:rPr>
+          <w:rFonts w:ascii="Helvetica" w:hAnsi="Helvetica" w:cs="Helvetica"/>
+          <w:color w:val="202020"/>
+          <w:sz w:val="20"/>
+          <w:szCs w:val="20"/>
+          <w:shd w:val="clear" w:color="auto" w:fill="FFFFFF"/>
+          <w:lang w:val="en-GB"/>
+        </w:rPr>
+        <w:t xml:space="preserve"> [Q]</w:t>
+      </w:r>
+    </w:p>
+    <w:p>
+      <w:pPr>
+        <w:rPr>
+          <w:rFonts w:cstheme="minorHAnsi"/>
+          <w:color w:val="000000" w:themeColor="text1"/>
+          <w:lang w:val="en-GB"/>
+        </w:rPr>
+      </w:pPr>
+      <w:r>
+        <w:rPr>
+          <w:rFonts w:ascii="Helvetica" w:hAnsi="Helvetica" w:cs="Helvetica"/>
+          <w:color w:val="202020"/>
+          <w:sz w:val="20"/>
+          <w:szCs w:val="20"/>
+          <w:shd w:val="clear" w:color="auto" w:fill="FFFFFF"/>
+        </w:rPr>
+        <w:t>It is shown that the use of Computer-aided diagnosis (CAD) [</w:t>
+      </w:r>
+      <w:hyperlink r:id="rId22" w:anchor="pone.0214587.ref010" w:history="1">
+        <w:r>
+          <w:rPr>
+            <w:rStyle w:val="Hyperlink"/>
+            <w:rFonts w:ascii="Helvetica" w:hAnsi="Helvetica" w:cs="Helvetica"/>
+            <w:color w:val="3E0577"/>
+            <w:sz w:val="20"/>
+            <w:szCs w:val="20"/>
+            <w:shd w:val="clear" w:color="auto" w:fill="FFFFFF"/>
+          </w:rPr>
+          <w:t>10</w:t>
+        </w:r>
+      </w:hyperlink>
+      <w:r>
+        <w:rPr>
+          <w:rFonts w:ascii="Helvetica" w:hAnsi="Helvetica" w:cs="Helvetica"/>
+          <w:color w:val="202020"/>
+          <w:sz w:val="20"/>
+          <w:szCs w:val="20"/>
+          <w:shd w:val="clear" w:color="auto" w:fill="FFFFFF"/>
+        </w:rPr>
+        <w:t>] to automatically classify histopathological images can not only improve the diagnostic efficiency, but also provide doctors with more objective and accurate diagnosis results.</w:t>
+      </w:r>
+      <w:r>
+        <w:rPr>
+          <w:rFonts w:ascii="Helvetica" w:hAnsi="Helvetica" w:cs="Helvetica"/>
+          <w:color w:val="202020"/>
+          <w:sz w:val="20"/>
+          <w:szCs w:val="20"/>
+          <w:shd w:val="clear" w:color="auto" w:fill="FFFFFF"/>
+          <w:lang w:val="en-GB"/>
+        </w:rPr>
+        <w:t xml:space="preserve"> [Q]</w:t>
+      </w:r>
+    </w:p>
+    <w:p>
+      <w:pPr>
+        <w:rPr>
+          <w:rFonts w:cstheme="minorHAnsi"/>
+          <w:color w:val="000000" w:themeColor="text1"/>
+          <w:lang w:val="en-US"/>
+        </w:rPr>
+      </w:pPr>
+    </w:p>
+    <w:p>
+      <w:pPr>
+        <w:rPr>
+          <w:b/>
+          <w:bCs/>
+          <w:lang w:val="nl-NL"/>
+        </w:rPr>
+      </w:pPr>
+      <w:r>
+        <w:rPr>
+          <w:b/>
+          <w:bCs/>
+          <w:lang w:val="nl-NL"/>
+        </w:rPr>
+        <w:t>Zelfstudie Lieke – Main project – 10-03-22</w:t>
+      </w:r>
+    </w:p>
+    <w:p>
+      <w:pPr>
+        <w:rPr>
+          <w:lang w:val="en-US"/>
+        </w:rPr>
+      </w:pPr>
+      <w:r>
+        <w:rPr>
+          <w:lang w:val="en-US"/>
+        </w:rPr>
+        <w:t>I thought it would be helpful to elaborate Myrthe’s SSA by looking into similar project (histological classification) and which neural networks are used as a basis there. I found the following articles:</w:t>
+      </w:r>
+    </w:p>
+    <w:p>
+      <w:pPr>
+        <w:rPr>
+          <w:b/>
+          <w:bCs/>
+          <w:lang w:val="en-US"/>
+        </w:rPr>
+      </w:pPr>
+      <w:r>
+        <w:rPr>
+          <w:b/>
+          <w:bCs/>
+          <w:lang w:val="en-US"/>
+        </w:rPr>
+        <w:t>Cancer histology detection with Resnet:</w:t>
+      </w:r>
+    </w:p>
+    <w:p>
+      <w:pPr>
+        <w:rPr>
+          <w:lang w:val="en-US"/>
+        </w:rPr>
+      </w:pPr>
+      <w:r>
+        <w:rPr>
+          <w:lang w:val="en-GB"/>
+        </w:rPr>
+        <w:t xml:space="preserve">[Q] </w:t>
+      </w:r>
+      <w:hyperlink r:id="rId23" w:history="1">
+        <w:r>
+          <w:rPr>
+            <w:rStyle w:val="Hyperlink"/>
+            <w:lang w:val="en-US"/>
+          </w:rPr>
+          <w:t>https://journals.plos.org/plosone/article?id=10.1371/journal.pone.0214587</w:t>
+        </w:r>
+      </w:hyperlink>
+    </w:p>
+    <w:p>
+      <w:pPr>
+        <w:rPr>
+          <w:lang w:val="en-US"/>
+        </w:rPr>
+      </w:pPr>
+      <w:r>
+        <w:rPr>
+          <w:lang w:val="en-GB"/>
+        </w:rPr>
+        <w:t xml:space="preserve">[R] </w:t>
+      </w:r>
+      <w:hyperlink r:id="rId24" w:history="1">
+        <w:r>
+          <w:rPr>
+            <w:rStyle w:val="Hyperlink"/>
+            <w:lang w:val="en-US"/>
+          </w:rPr>
+          <w:t>https://ieeexplore.ieee.org/abstract/document/8882973?casa_token=8JkR-OaeuvcAAAAA:V3LslMNgSCYlucJNn</w:t>
         </w:r>
         <w:r>
           <w:rPr>
             <w:rStyle w:val="Hyperlink"/>
             <w:lang w:val="en-US"/>
           </w:rPr>
-          <w:t>1</w:t>
+          <w:t>4</w:t>
         </w:r>
         <w:r>
           <w:rPr>
             <w:rStyle w:val="Hyperlink"/>
             <w:lang w:val="en-US"/>
           </w:rPr>
-          <w:t>371/journal.pone.0214587</w:t>
+          <w:t>FZ-8r1DKBjiuNHacser_pBHBLt3wyT4ZqAiRELH4Gs60wevI8xxp_Y</w:t>
         </w:r>
       </w:hyperlink>
     </w:p>
     <w:p>
       <w:pPr>
         <w:rPr>
-          <w:lang w:val="en-US"/>
-        </w:rPr>
-      </w:pPr>
-      <w:hyperlink r:id="rId19" w:history="1">
+          <w:rStyle w:val="Hyperlink"/>
+          <w:lang w:val="en-US"/>
+        </w:rPr>
+      </w:pPr>
+      <w:hyperlink r:id="rId25" w:history="1">
         <w:r>
           <w:rPr>
             <w:rStyle w:val="Hyperlink"/>
             <w:lang w:val="en-US"/>
           </w:rPr>
-          <w:t>https://ieeexplo</w:t>
+          <w:t>https://link.springer.com/chapter/10.1007/978-3-030-17938-0_19</w:t>
         </w:r>
+      </w:hyperlink>
+    </w:p>
+    <w:p>
+      <w:pPr>
+        <w:rPr>
+          <w:rStyle w:val="Hyperlink"/>
+          <w:lang w:val="en-US"/>
+        </w:rPr>
+      </w:pPr>
+    </w:p>
+    <w:p>
+      <w:pPr>
+        <w:rPr>
+          <w:lang w:val="en-US"/>
+        </w:rPr>
+      </w:pPr>
+      <w:hyperlink r:id="rId26" w:history="1">
         <w:r>
           <w:rPr>
             <w:rStyle w:val="Hyperlink"/>
             <w:lang w:val="en-US"/>
           </w:rPr>
-          <w:t>r</w:t>
-        </w:r>
-        <w:r>
-          <w:rPr>
-            <w:rStyle w:val="Hyperlink"/>
-            <w:lang w:val="en-US"/>
-          </w:rPr>
-          <w:t>e.ieee.org/abstract/document/8882973?casa_token=8JkR-OaeuvcAAAAA:V3LslMNgSCYlucJNn4FZ-8r1DKBjiuNHacser_pBHBLt3wyT4ZqAiRELH4Gs60wevI8xxp_Y</w:t>
+          <w:t>https://towardsdatascience.com/squeeze-and-excitation-networks-9ef5e71eacd7</w:t>
         </w:r>
       </w:hyperlink>
-    </w:p>
-    <w:p>
-      <w:pPr>
-        <w:rPr>
-          <w:lang w:val="en-US"/>
-        </w:rPr>
-      </w:pPr>
-      <w:hyperlink r:id="rId20" w:history="1">
-        <w:r>
-          <w:rPr>
-            <w:rStyle w:val="Hyperlink"/>
-            <w:lang w:val="en-US"/>
-          </w:rPr>
-          <w:t>https://link.sprin</w:t>
-        </w:r>
-        <w:r>
-          <w:rPr>
-            <w:rStyle w:val="Hyperlink"/>
-            <w:lang w:val="en-US"/>
-          </w:rPr>
-          <w:t>g</w:t>
-        </w:r>
-        <w:r>
-          <w:rPr>
-            <w:rStyle w:val="Hyperlink"/>
-            <w:lang w:val="en-US"/>
-          </w:rPr>
-          <w:t>er.com/chapter/10.1007/978-3-030-17938-0_19</w:t>
-        </w:r>
-      </w:hyperlink>
+      <w:r>
+        <w:rPr>
+          <w:lang w:val="en-US"/>
+        </w:rPr>
+        <w:t xml:space="preserve"> (info on squeeze and excitation modules used in ResNet)</w:t>
+      </w:r>
     </w:p>
     <w:p>
       <w:pPr>
@@ -2294,7 +3223,7 @@
           <w:lang w:val="en-US"/>
         </w:rPr>
       </w:pPr>
-      <w:hyperlink r:id="rId21" w:history="1">
+      <w:hyperlink r:id="rId27" w:history="1">
         <w:r>
           <w:rPr>
             <w:rStyle w:val="Hyperlink"/>
@@ -2310,11 +3239,20 @@
           <w:lang w:val="en-US"/>
         </w:rPr>
       </w:pPr>
-      <w:r>
-        <w:rPr>
-          <w:lang w:val="en-US"/>
-        </w:rPr>
-        <w:t>https://www.mdpi.com/2077-0383/8/9/1310</w:t>
+      <w:hyperlink r:id="rId28" w:history="1">
+        <w:r>
+          <w:rPr>
+            <w:rStyle w:val="Hyperlink"/>
+            <w:lang w:val="en-US"/>
+          </w:rPr>
+          <w:t>https://www.mdpi.com/2077-0383/8/9/1310</w:t>
+        </w:r>
+      </w:hyperlink>
+      <w:r>
+        <w:rPr>
+          <w:lang w:val="en-US"/>
+        </w:rPr>
+        <w:t xml:space="preserve"> </w:t>
       </w:r>
     </w:p>
     <w:p>
@@ -2340,7 +3278,7 @@
           <w:lang w:val="en-US"/>
         </w:rPr>
       </w:pPr>
-      <w:hyperlink r:id="rId22" w:history="1">
+      <w:hyperlink r:id="rId29" w:history="1">
         <w:r>
           <w:rPr>
             <w:rStyle w:val="Hyperlink"/>
@@ -2356,7 +3294,7 @@
           <w:lang w:val="en-US"/>
         </w:rPr>
       </w:pPr>
-      <w:hyperlink r:id="rId23" w:history="1">
+      <w:hyperlink r:id="rId30" w:history="1">
         <w:r>
           <w:rPr>
             <w:rStyle w:val="Hyperlink"/>
@@ -2389,7 +3327,7 @@
           <w:lang w:val="en-US"/>
         </w:rPr>
       </w:pPr>
-      <w:hyperlink r:id="rId24" w:history="1">
+      <w:hyperlink r:id="rId31" w:history="1">
         <w:r>
           <w:rPr>
             <w:rStyle w:val="Hyperlink"/>
@@ -2405,7 +3343,7 @@
           <w:lang w:val="en-US"/>
         </w:rPr>
       </w:pPr>
-      <w:hyperlink r:id="rId25" w:history="1">
+      <w:hyperlink r:id="rId32" w:history="1">
         <w:r>
           <w:rPr>
             <w:rStyle w:val="Hyperlink"/>
@@ -2441,6 +3379,44 @@
           <w:lang w:val="en-US"/>
         </w:rPr>
         <w:t>All of these articles resulted in a decent outcome. Furthermore, I could find multiple articles about each network Myrthe has described. Therefore, I think we could choose from all of the above and we should choose the one we are most comfortable with.</w:t>
+      </w:r>
+    </w:p>
+    <w:p>
+      <w:pPr>
+        <w:rPr>
+          <w:lang w:val="en-US"/>
+        </w:rPr>
+      </w:pPr>
+      <w:r>
+        <w:rPr>
+          <w:lang w:val="en-US"/>
+        </w:rPr>
+        <w:t xml:space="preserve">Answer from Myrthe </w:t>
+      </w:r>
+      <w:r>
+        <w:rPr>
+          <mc:AlternateContent>
+            <mc:Choice Requires="w16se"/>
+            <mc:Fallback>
+              <w:rFonts w:ascii="Segoe UI Emoji" w:eastAsia="Segoe UI Emoji" w:hAnsi="Segoe UI Emoji" w:cs="Segoe UI Emoji"/>
+            </mc:Fallback>
+          </mc:AlternateContent>
+          <w:lang w:val="en-US"/>
+        </w:rPr>
+        <mc:AlternateContent>
+          <mc:Choice Requires="w16se">
+            <w16se:symEx w16se:font="Segoe UI Emoji" w16se:char="1F60A"/>
+          </mc:Choice>
+          <mc:Fallback>
+            <w:t>😊</w:t>
+          </mc:Fallback>
+        </mc:AlternateContent>
+      </w:r>
+      <w:r>
+        <w:rPr>
+          <w:lang w:val="en-US"/>
+        </w:rPr>
+        <w:t xml:space="preserve"> : I agree!!!</w:t>
       </w:r>
     </w:p>
     <w:p>
@@ -2489,7 +3465,7 @@
         <w:rFonts w:ascii="Courier New" w:hAnsi="Courier New" w:cs="Courier New" w:hint="default"/>
       </w:rPr>
     </w:lvl>
-    <w:lvl w:ilvl="2" w:tplc="0C000005" w:tentative="1">
+    <w:lvl w:ilvl="2" w:tplc="0C000005">
       <w:start w:val="1"/>
       <w:numFmt w:val="bullet"/>
       <w:lvlText w:val=""/>

</xml_diff>

<commit_message>
added results of alexnet without dropout
</commit_message>
<xml_diff>
--- a/8p361-project-imaging-master/Main project/Oriëntation/main_project_litreview_myrtheboone.docx
+++ b/8p361-project-imaging-master/Main project/Oriëntation/main_project_litreview_myrtheboone.docx
@@ -1528,39 +1528,13 @@
           <w:lang w:val="en-US"/>
         </w:rPr>
       </w:pPr>
-    </w:p>
-    <w:p>
-      <w:pPr>
-        <w:rPr>
-          <w:b/>
-          <w:bCs/>
-          <w:lang w:val="en-US"/>
-        </w:rPr>
-      </w:pPr>
-    </w:p>
-    <w:p>
-      <w:pPr>
-        <w:rPr>
-          <w:b/>
-          <w:bCs/>
-          <w:lang w:val="en-US"/>
-        </w:rPr>
-      </w:pPr>
-    </w:p>
-    <w:p>
-      <w:pPr>
-        <w:rPr>
-          <w:b/>
-          <w:bCs/>
-          <w:lang w:val="en-US"/>
-        </w:rPr>
-      </w:pPr>
-      <w:r>
-        <w:rPr>
-          <w:b/>
-          <w:bCs/>
-          <w:lang w:val="en-US"/>
-        </w:rPr>
+      <w:r>
+        <w:rPr>
+          <w:b/>
+          <w:bCs/>
+          <w:lang w:val="en-US"/>
+        </w:rPr>
+        <w:lastRenderedPageBreak/>
         <w:t xml:space="preserve">Additional </w:t>
       </w:r>
       <w:r>
@@ -2227,21 +2201,7 @@
             <w:rStyle w:val="Hyperlink"/>
             <w:lang w:val="en-US"/>
           </w:rPr>
-          <w:t>https://www.cv-foundation.org/openaccess/content_cvpr_2016/papers/Hou</w:t>
-        </w:r>
-        <w:r>
-          <w:rPr>
-            <w:rStyle w:val="Hyperlink"/>
-            <w:lang w:val="en-US"/>
-          </w:rPr>
-          <w:t>_</w:t>
-        </w:r>
-        <w:r>
-          <w:rPr>
-            <w:rStyle w:val="Hyperlink"/>
-            <w:lang w:val="en-US"/>
-          </w:rPr>
-          <w:t>Patch-Based_Convolutional_Neural_CVPR_2016_paper.pdf</w:t>
+          <w:t>https://www.cv-foundation.org/openaccess/content_cvpr_2016/papers/Hou_Patch-Based_Convolutional_Neural_CVPR_2016_paper.pdf</w:t>
         </w:r>
       </w:hyperlink>
       <w:r>
@@ -2261,7 +2221,6 @@
         <w:rPr>
           <w:lang w:val="en-US"/>
         </w:rPr>
-        <w:lastRenderedPageBreak/>
         <w:t xml:space="preserve">[2] </w:t>
       </w:r>
       <w:hyperlink r:id="rId16" w:history="1">
@@ -2317,27 +2276,28 @@
     <w:p>
       <w:pPr>
         <w:rPr>
-          <w:lang w:val="nl-NL"/>
-        </w:rPr>
-      </w:pPr>
-      <w:r>
-        <w:rPr>
-          <w:lang w:val="nl-NL"/>
-        </w:rPr>
+          <w:lang w:val="en-US"/>
+        </w:rPr>
+      </w:pPr>
+      <w:r>
+        <w:rPr>
+          <w:lang w:val="en-US"/>
+        </w:rPr>
+        <w:lastRenderedPageBreak/>
         <w:t xml:space="preserve">[B] </w:t>
       </w:r>
       <w:hyperlink r:id="rId18" w:history="1">
         <w:r>
           <w:rPr>
             <w:rStyle w:val="Hyperlink"/>
-            <w:lang w:val="nl-NL"/>
+            <w:lang w:val="en-US"/>
           </w:rPr>
           <w:t>https://arxiv.org/abs/1703.02442</w:t>
         </w:r>
       </w:hyperlink>
       <w:r>
         <w:rPr>
-          <w:lang w:val="nl-NL"/>
+          <w:lang w:val="en-US"/>
         </w:rPr>
         <w:t xml:space="preserve"> </w:t>
       </w:r>
@@ -2345,7 +2305,7 @@
     <w:p>
       <w:pPr>
         <w:rPr>
-          <w:lang w:val="nl-NL"/>
+          <w:lang w:val="en-US"/>
         </w:rPr>
       </w:pPr>
     </w:p>
@@ -2903,7 +2863,6 @@
           <w:shd w:val="clear" w:color="auto" w:fill="FFFFFF"/>
           <w:lang w:val="en-GB"/>
         </w:rPr>
-        <w:lastRenderedPageBreak/>
         <w:t xml:space="preserve">Beneficial for under developed countries with not enough physicians / specialists where they are needed [R] </w:t>
       </w:r>
     </w:p>
@@ -3002,6 +2961,7 @@
           <w:szCs w:val="20"/>
           <w:shd w:val="clear" w:color="auto" w:fill="FFFFFF"/>
         </w:rPr>
+        <w:lastRenderedPageBreak/>
         <w:t>It is shown that the use of Computer-aided diagnosis (CAD) [</w:t>
       </w:r>
       <w:hyperlink r:id="rId22" w:anchor="pone.0214587.ref010" w:history="1">
@@ -3053,14 +3013,14 @@
         <w:rPr>
           <w:b/>
           <w:bCs/>
-          <w:lang w:val="nl-NL"/>
-        </w:rPr>
-      </w:pPr>
-      <w:r>
-        <w:rPr>
-          <w:b/>
-          <w:bCs/>
-          <w:lang w:val="nl-NL"/>
+          <w:lang w:val="en-US"/>
+        </w:rPr>
+      </w:pPr>
+      <w:r>
+        <w:rPr>
+          <w:b/>
+          <w:bCs/>
+          <w:lang w:val="en-US"/>
         </w:rPr>
         <w:t>Zelfstudie Lieke – Main project – 10-03-22</w:t>
       </w:r>
@@ -3135,21 +3095,21 @@
             <w:rStyle w:val="Hyperlink"/>
             <w:lang w:val="en-US"/>
           </w:rPr>
-          <w:t>https://ieeexplore.ieee.org/abstract/document/8882973?casa_token=8JkR-OaeuvcAAAAA:V3LslMNgSCYlucJNn</w:t>
+          <w:t>https://ieeexplore.ieee.org/abstr</w:t>
         </w:r>
         <w:r>
           <w:rPr>
             <w:rStyle w:val="Hyperlink"/>
             <w:lang w:val="en-US"/>
           </w:rPr>
-          <w:t>4</w:t>
+          <w:t>a</w:t>
         </w:r>
         <w:r>
           <w:rPr>
             <w:rStyle w:val="Hyperlink"/>
             <w:lang w:val="en-US"/>
           </w:rPr>
-          <w:t>FZ-8r1DKBjiuNHacser_pBHBLt3wyT4ZqAiRELH4Gs60wevI8xxp_Y</w:t>
+          <w:t>ct/document/8882973?casa_token=8JkR-OaeuvcAAAAA:V3LslMNgSCYlucJNn4FZ-8r1DKBjiuNHacser_pBHBLt3wyT4ZqAiRELH4Gs60wevI8xxp_Y</w:t>
         </w:r>
       </w:hyperlink>
     </w:p>

</xml_diff>